<commit_message>
updated use cases a bit
</commit_message>
<xml_diff>
--- a/Docs/use_cases.docx
+++ b/Docs/use_cases.docx
@@ -397,19 +397,7 @@
           <w:u w:val="single"/>
           <w:shd w:fill="auto" w:val="clear"/>
         </w:rPr>
-        <w:t xml:space="preserve">Alternatives</w:t>
-      </w:r>
-      <w:r>
-        <w:rPr>
-          <w:rFonts w:ascii="Arial" w:hAnsi="Arial" w:cs="Arial" w:eastAsia="Arial"/>
-          <w:color w:val="000000"/>
-          <w:spacing w:val="0"/>
-          <w:position w:val="0"/>
-          <w:sz w:val="22"/>
-          <w:u w:val="single"/>
-          <w:shd w:fill="auto" w:val="clear"/>
-        </w:rPr>
-        <w:t xml:space="preserve">:</w:t>
+        <w:t xml:space="preserve">Alternatives:</w:t>
       </w:r>
     </w:p>
     <w:p>
@@ -608,19 +596,7 @@
           <w:u w:val="single"/>
           <w:shd w:fill="auto" w:val="clear"/>
         </w:rPr>
-        <w:t xml:space="preserve">Description</w:t>
-      </w:r>
-      <w:r>
-        <w:rPr>
-          <w:rFonts w:ascii="Arial" w:hAnsi="Arial" w:cs="Arial" w:eastAsia="Arial"/>
-          <w:color w:val="000000"/>
-          <w:spacing w:val="0"/>
-          <w:position w:val="0"/>
-          <w:sz w:val="22"/>
-          <w:u w:val="single"/>
-          <w:shd w:fill="auto" w:val="clear"/>
-        </w:rPr>
-        <w:t xml:space="preserve">: </w:t>
+        <w:t xml:space="preserve">Description: </w:t>
       </w:r>
       <w:r>
         <w:rPr>
@@ -887,55 +863,33 @@
           <w:sz w:val="22"/>
           <w:shd w:fill="auto" w:val="clear"/>
         </w:rPr>
-        <w:t xml:space="preserve">Resulting Events</w:t>
-      </w:r>
-      <w:r>
-        <w:rPr>
-          <w:rFonts w:ascii="Arial" w:hAnsi="Arial" w:cs="Arial" w:eastAsia="Arial"/>
-          <w:color w:val="000000"/>
-          <w:spacing w:val="0"/>
-          <w:position w:val="0"/>
-          <w:sz w:val="22"/>
-          <w:shd w:fill="auto" w:val="clear"/>
-        </w:rPr>
-        <w:t xml:space="preserve">: A new player is added to the match.</w:t>
-      </w:r>
-    </w:p>
-    <w:p>
-      <w:pPr>
-        <w:spacing w:before="0" w:after="0" w:line="276"/>
-        <w:ind w:right="0" w:left="0" w:firstLine="0"/>
-        <w:jc w:val="left"/>
-        <w:rPr>
-          <w:rFonts w:ascii="Arial" w:hAnsi="Arial" w:cs="Arial" w:eastAsia="Arial"/>
-          <w:color w:val="000000"/>
-          <w:spacing w:val="0"/>
-          <w:position w:val="0"/>
-          <w:sz w:val="22"/>
-          <w:shd w:fill="auto" w:val="clear"/>
-        </w:rPr>
-      </w:pPr>
-      <w:r>
-        <w:rPr>
-          <w:rFonts w:ascii="Arial" w:hAnsi="Arial" w:cs="Arial" w:eastAsia="Arial"/>
-          <w:color w:val="000000"/>
-          <w:spacing w:val="0"/>
-          <w:position w:val="0"/>
-          <w:sz w:val="22"/>
-          <w:shd w:fill="auto" w:val="clear"/>
-        </w:rPr>
-        <w:t xml:space="preserve">Post Condition</w:t>
-      </w:r>
-      <w:r>
-        <w:rPr>
-          <w:rFonts w:ascii="Arial" w:hAnsi="Arial" w:cs="Arial" w:eastAsia="Arial"/>
-          <w:color w:val="000000"/>
-          <w:spacing w:val="0"/>
-          <w:position w:val="0"/>
-          <w:sz w:val="22"/>
-          <w:shd w:fill="auto" w:val="clear"/>
-        </w:rPr>
-        <w:t xml:space="preserve">: Game system waiting for request from player(s).</w:t>
+        <w:t xml:space="preserve">Resulting Events: A new player is added to the match.</w:t>
+      </w:r>
+    </w:p>
+    <w:p>
+      <w:pPr>
+        <w:spacing w:before="0" w:after="0" w:line="276"/>
+        <w:ind w:right="0" w:left="0" w:firstLine="0"/>
+        <w:jc w:val="left"/>
+        <w:rPr>
+          <w:rFonts w:ascii="Arial" w:hAnsi="Arial" w:cs="Arial" w:eastAsia="Arial"/>
+          <w:color w:val="000000"/>
+          <w:spacing w:val="0"/>
+          <w:position w:val="0"/>
+          <w:sz w:val="22"/>
+          <w:shd w:fill="auto" w:val="clear"/>
+        </w:rPr>
+      </w:pPr>
+      <w:r>
+        <w:rPr>
+          <w:rFonts w:ascii="Arial" w:hAnsi="Arial" w:cs="Arial" w:eastAsia="Arial"/>
+          <w:color w:val="000000"/>
+          <w:spacing w:val="0"/>
+          <w:position w:val="0"/>
+          <w:sz w:val="22"/>
+          <w:shd w:fill="auto" w:val="clear"/>
+        </w:rPr>
+        <w:t xml:space="preserve">Post Condition: Game system waiting for request from player(s).</w:t>
       </w:r>
     </w:p>
     <w:p>
@@ -1479,19 +1433,7 @@
           <w:u w:val="single"/>
           <w:shd w:fill="auto" w:val="clear"/>
         </w:rPr>
-        <w:t xml:space="preserve">Alternatives</w:t>
-      </w:r>
-      <w:r>
-        <w:rPr>
-          <w:rFonts w:ascii="Arial" w:hAnsi="Arial" w:cs="Arial" w:eastAsia="Arial"/>
-          <w:color w:val="000000"/>
-          <w:spacing w:val="0"/>
-          <w:position w:val="0"/>
-          <w:sz w:val="22"/>
-          <w:u w:val="single"/>
-          <w:shd w:fill="auto" w:val="clear"/>
-        </w:rPr>
-        <w:t xml:space="preserve">:</w:t>
+        <w:t xml:space="preserve">Alternatives:</w:t>
       </w:r>
     </w:p>
     <w:p>
@@ -1879,6 +1821,32 @@
           <w:spacing w:val="0"/>
           <w:position w:val="0"/>
           <w:sz w:val="22"/>
+          <w:shd w:fill="auto" w:val="clear"/>
+        </w:rPr>
+        <w:t xml:space="preserve">5. Host player draws the first story card and game system sets current story to be the drawn card.</w:t>
+      </w:r>
+    </w:p>
+    <w:p>
+      <w:pPr>
+        <w:spacing w:before="0" w:after="0" w:line="276"/>
+        <w:ind w:right="0" w:left="0" w:firstLine="0"/>
+        <w:jc w:val="left"/>
+        <w:rPr>
+          <w:rFonts w:ascii="Arial" w:hAnsi="Arial" w:cs="Arial" w:eastAsia="Arial"/>
+          <w:color w:val="000000"/>
+          <w:spacing w:val="0"/>
+          <w:position w:val="0"/>
+          <w:sz w:val="22"/>
+          <w:shd w:fill="auto" w:val="clear"/>
+        </w:rPr>
+      </w:pPr>
+      <w:r>
+        <w:rPr>
+          <w:rFonts w:ascii="Arial" w:hAnsi="Arial" w:cs="Arial" w:eastAsia="Arial"/>
+          <w:color w:val="000000"/>
+          <w:spacing w:val="0"/>
+          <w:position w:val="0"/>
+          <w:sz w:val="22"/>
           <w:u w:val="single"/>
           <w:shd w:fill="auto" w:val="clear"/>
         </w:rPr>
@@ -2113,19 +2081,7 @@
           <w:u w:val="single"/>
           <w:shd w:fill="auto" w:val="clear"/>
         </w:rPr>
-        <w:t xml:space="preserve">Precondition</w:t>
-      </w:r>
-      <w:r>
-        <w:rPr>
-          <w:rFonts w:ascii="Arial" w:hAnsi="Arial" w:cs="Arial" w:eastAsia="Arial"/>
-          <w:color w:val="000000"/>
-          <w:spacing w:val="0"/>
-          <w:position w:val="0"/>
-          <w:sz w:val="22"/>
-          <w:u w:val="single"/>
-          <w:shd w:fill="auto" w:val="clear"/>
-        </w:rPr>
-        <w:t xml:space="preserve">: </w:t>
+        <w:t xml:space="preserve">Precondition: </w:t>
       </w:r>
       <w:r>
         <w:rPr>
@@ -2304,7 +2260,7 @@
           <w:sz w:val="22"/>
           <w:shd w:fill="auto" w:val="clear"/>
         </w:rPr>
-        <w:t xml:space="preserve">5. Game system proceeds to the next player's turn.</w:t>
+        <w:t xml:space="preserve">5. Game system proceeds to the next player's turn. </w:t>
       </w:r>
     </w:p>
     <w:p>
@@ -2380,47 +2336,35 @@
           <w:sz w:val="22"/>
           <w:shd w:fill="auto" w:val="clear"/>
         </w:rPr>
-        <w:t xml:space="preserve">: The next story card is drawn.</w:t>
-      </w:r>
-    </w:p>
-    <w:p>
-      <w:pPr>
-        <w:spacing w:before="0" w:after="0" w:line="276"/>
-        <w:ind w:right="0" w:left="0" w:firstLine="0"/>
-        <w:jc w:val="left"/>
-        <w:rPr>
-          <w:rFonts w:ascii="Arial" w:hAnsi="Arial" w:cs="Arial" w:eastAsia="Arial"/>
-          <w:color w:val="000000"/>
-          <w:spacing w:val="0"/>
-          <w:position w:val="0"/>
-          <w:sz w:val="22"/>
-          <w:u w:val="single"/>
-          <w:shd w:fill="auto" w:val="clear"/>
-        </w:rPr>
-      </w:pPr>
-      <w:r>
-        <w:rPr>
-          <w:rFonts w:ascii="Arial" w:hAnsi="Arial" w:cs="Arial" w:eastAsia="Arial"/>
-          <w:color w:val="000000"/>
-          <w:spacing w:val="0"/>
-          <w:position w:val="0"/>
-          <w:sz w:val="22"/>
-          <w:u w:val="single"/>
-          <w:shd w:fill="auto" w:val="clear"/>
-        </w:rPr>
-        <w:t xml:space="preserve">Alternatives</w:t>
-      </w:r>
-      <w:r>
-        <w:rPr>
-          <w:rFonts w:ascii="Arial" w:hAnsi="Arial" w:cs="Arial" w:eastAsia="Arial"/>
-          <w:color w:val="000000"/>
-          <w:spacing w:val="0"/>
-          <w:position w:val="0"/>
-          <w:sz w:val="22"/>
-          <w:u w:val="single"/>
-          <w:shd w:fill="auto" w:val="clear"/>
-        </w:rPr>
-        <w:t xml:space="preserve">:</w:t>
+        <w:t xml:space="preserve">: The next story card is drawn and current story is updated.</w:t>
+      </w:r>
+    </w:p>
+    <w:p>
+      <w:pPr>
+        <w:spacing w:before="0" w:after="0" w:line="276"/>
+        <w:ind w:right="0" w:left="0" w:firstLine="0"/>
+        <w:jc w:val="left"/>
+        <w:rPr>
+          <w:rFonts w:ascii="Arial" w:hAnsi="Arial" w:cs="Arial" w:eastAsia="Arial"/>
+          <w:color w:val="000000"/>
+          <w:spacing w:val="0"/>
+          <w:position w:val="0"/>
+          <w:sz w:val="22"/>
+          <w:u w:val="single"/>
+          <w:shd w:fill="auto" w:val="clear"/>
+        </w:rPr>
+      </w:pPr>
+      <w:r>
+        <w:rPr>
+          <w:rFonts w:ascii="Arial" w:hAnsi="Arial" w:cs="Arial" w:eastAsia="Arial"/>
+          <w:color w:val="000000"/>
+          <w:spacing w:val="0"/>
+          <w:position w:val="0"/>
+          <w:sz w:val="22"/>
+          <w:u w:val="single"/>
+          <w:shd w:fill="auto" w:val="clear"/>
+        </w:rPr>
+        <w:t xml:space="preserve">Alternatives:</w:t>
       </w:r>
     </w:p>
     <w:p>
@@ -2701,7 +2645,18 @@
           <w:sz w:val="22"/>
           <w:shd w:fill="auto" w:val="clear"/>
         </w:rPr>
-        <w:t xml:space="preserve">: UC-7 Play cards stage</w:t>
+        <w:t xml:space="preserve">: </w:t>
+      </w:r>
+      <w:r>
+        <w:rPr>
+          <w:rFonts w:ascii="Arial" w:hAnsi="Arial" w:cs="Arial" w:eastAsia="Arial"/>
+          <w:color w:val="000000"/>
+          <w:spacing w:val="0"/>
+          <w:position w:val="0"/>
+          <w:sz w:val="22"/>
+          <w:shd w:fill="auto" w:val="clear"/>
+        </w:rPr>
+        <w:t xml:space="preserve">UC-9 Participation response</w:t>
       </w:r>
     </w:p>
     <w:p>
@@ -2739,18 +2694,7 @@
           <w:sz w:val="22"/>
           <w:shd w:fill="auto" w:val="clear"/>
         </w:rPr>
-        <w:t xml:space="preserve">:</w:t>
-      </w:r>
-      <w:r>
-        <w:rPr>
-          <w:rFonts w:ascii="Arial" w:hAnsi="Arial" w:cs="Arial" w:eastAsia="Arial"/>
-          <w:color w:val="000000"/>
-          <w:spacing w:val="0"/>
-          <w:position w:val="0"/>
-          <w:sz w:val="22"/>
-          <w:shd w:fill="auto" w:val="clear"/>
-        </w:rPr>
-        <w:t xml:space="preserve"> Ongoing quest/tournament. Participants have either just started the quest/tournament or moved on to the next stage.</w:t>
+        <w:t xml:space="preserve">: Ongoing quest/tournament. Participants have either just started the quest/tournament or moved on to the next stage.</w:t>
       </w:r>
     </w:p>
     <w:p>
@@ -3022,19 +2966,7 @@
           <w:u w:val="single"/>
           <w:shd w:fill="auto" w:val="clear"/>
         </w:rPr>
-        <w:t xml:space="preserve">Alternatives</w:t>
-      </w:r>
-      <w:r>
-        <w:rPr>
-          <w:rFonts w:ascii="Arial" w:hAnsi="Arial" w:cs="Arial" w:eastAsia="Arial"/>
-          <w:color w:val="000000"/>
-          <w:spacing w:val="0"/>
-          <w:position w:val="0"/>
-          <w:sz w:val="22"/>
-          <w:u w:val="single"/>
-          <w:shd w:fill="auto" w:val="clear"/>
-        </w:rPr>
-        <w:t xml:space="preserve">:</w:t>
+        <w:t xml:space="preserve">Alternatives:</w:t>
       </w:r>
     </w:p>
     <w:p>
@@ -3271,7 +3203,18 @@
           <w:sz w:val="22"/>
           <w:shd w:fill="auto" w:val="clear"/>
         </w:rPr>
-        <w:t xml:space="preserve">: UC-6 Play cards</w:t>
+        <w:t xml:space="preserve">: </w:t>
+      </w:r>
+      <w:r>
+        <w:rPr>
+          <w:rFonts w:ascii="Arial" w:hAnsi="Arial" w:cs="Arial" w:eastAsia="Arial"/>
+          <w:color w:val="000000"/>
+          <w:spacing w:val="0"/>
+          <w:position w:val="0"/>
+          <w:sz w:val="22"/>
+          <w:shd w:fill="auto" w:val="clear"/>
+        </w:rPr>
+        <w:t xml:space="preserve">UC-10 Quest sponsor response</w:t>
       </w:r>
     </w:p>
     <w:p>
@@ -4265,7 +4208,7 @@
           <w:sz w:val="22"/>
           <w:shd w:fill="auto" w:val="clear"/>
         </w:rPr>
-        <w:t xml:space="preserve">: UC-10 Quest sponsorship response</w:t>
+        <w:t xml:space="preserve">: UC-6 Play cards</w:t>
       </w:r>
     </w:p>
     <w:p>
@@ -4523,19 +4466,7 @@
           <w:u w:val="single"/>
           <w:shd w:fill="auto" w:val="clear"/>
         </w:rPr>
-        <w:t xml:space="preserve">Alternatives</w:t>
-      </w:r>
-      <w:r>
-        <w:rPr>
-          <w:rFonts w:ascii="Arial" w:hAnsi="Arial" w:cs="Arial" w:eastAsia="Arial"/>
-          <w:color w:val="000000"/>
-          <w:spacing w:val="0"/>
-          <w:position w:val="0"/>
-          <w:sz w:val="22"/>
-          <w:u w:val="single"/>
-          <w:shd w:fill="auto" w:val="clear"/>
-        </w:rPr>
-        <w:t xml:space="preserve">:</w:t>
+        <w:t xml:space="preserve">Alternatives:</w:t>
       </w:r>
     </w:p>
     <w:p>
@@ -4755,7 +4686,18 @@
           <w:sz w:val="22"/>
           <w:shd w:fill="auto" w:val="clear"/>
         </w:rPr>
-        <w:t xml:space="preserve">: UC-9 Participation response</w:t>
+        <w:t xml:space="preserve">: </w:t>
+      </w:r>
+      <w:r>
+        <w:rPr>
+          <w:rFonts w:ascii="Arial" w:hAnsi="Arial" w:cs="Arial" w:eastAsia="Arial"/>
+          <w:color w:val="000000"/>
+          <w:spacing w:val="0"/>
+          <w:position w:val="0"/>
+          <w:sz w:val="22"/>
+          <w:shd w:fill="auto" w:val="clear"/>
+        </w:rPr>
+        <w:t xml:space="preserve">UC-7 Play cards stage</w:t>
       </w:r>
     </w:p>
     <w:p>
@@ -5039,19 +4981,7 @@
           <w:u w:val="single"/>
           <w:shd w:fill="auto" w:val="clear"/>
         </w:rPr>
-        <w:t xml:space="preserve">Alternatives</w:t>
-      </w:r>
-      <w:r>
-        <w:rPr>
-          <w:rFonts w:ascii="Arial" w:hAnsi="Arial" w:cs="Arial" w:eastAsia="Arial"/>
-          <w:color w:val="000000"/>
-          <w:spacing w:val="0"/>
-          <w:position w:val="0"/>
-          <w:sz w:val="22"/>
-          <w:u w:val="single"/>
-          <w:shd w:fill="auto" w:val="clear"/>
-        </w:rPr>
-        <w:t xml:space="preserve">:</w:t>
+        <w:t xml:space="preserve">Alternatives:</w:t>
       </w:r>
     </w:p>
     <w:p>

</xml_diff>